<commit_message>
Changes to docx and pptx
</commit_message>
<xml_diff>
--- a/Отчет_лабораторная_Интерпретатор_Загрядсков_Максим_Болтенков_Станислав.docx
+++ b/Отчет_лабораторная_Интерпретатор_Загрядсков_Максим_Болтенков_Станислав.docx
@@ -3296,8 +3296,6 @@
         </w:rPr>
         <w:t xml:space="preserve"> для вычислений арифметических выражений.</w:t>
       </w:r>
-      <w:bookmarkStart w:id="4" w:name="_GoBack"/>
-      <w:bookmarkEnd w:id="4"/>
     </w:p>
     <w:p>
       <w:pPr>
@@ -4787,6 +4785,42 @@
           <w:szCs w:val="24"/>
         </w:rPr>
         <w:t>Презентация</w:t>
+      </w:r>
+      <w:r>
+        <w:rPr>
+          <w:rFonts w:ascii="Times New Roman" w:eastAsia="Times New Roman" w:hAnsi="Times New Roman" w:cs="Times New Roman"/>
+          <w:color w:val="000000"/>
+          <w:sz w:val="24"/>
+          <w:szCs w:val="24"/>
+        </w:rPr>
+        <w:t xml:space="preserve"> </w:t>
+      </w:r>
+      <w:r>
+        <w:rPr>
+          <w:rFonts w:ascii="Times New Roman" w:eastAsia="Times New Roman" w:hAnsi="Times New Roman" w:cs="Times New Roman"/>
+          <w:color w:val="000000"/>
+          <w:sz w:val="24"/>
+          <w:szCs w:val="24"/>
+        </w:rPr>
+        <w:t>к данному проекту «</w:t>
+      </w:r>
+      <w:r>
+        <w:rPr>
+          <w:rFonts w:ascii="Times New Roman" w:eastAsia="Times New Roman" w:hAnsi="Times New Roman" w:cs="Times New Roman"/>
+          <w:color w:val="000000"/>
+          <w:sz w:val="24"/>
+          <w:szCs w:val="24"/>
+        </w:rPr>
+        <w:t>Презентация_лабораторная_Интерпретатор_Загрядсков_Максим_Болтенков_Станислав_3823Б1ПМ1_1.pptx</w:t>
+      </w:r>
+      <w:r>
+        <w:rPr>
+          <w:rFonts w:ascii="Times New Roman" w:eastAsia="Times New Roman" w:hAnsi="Times New Roman" w:cs="Times New Roman"/>
+          <w:color w:val="000000"/>
+          <w:sz w:val="24"/>
+          <w:szCs w:val="24"/>
+        </w:rPr>
+        <w:t>».</w:t>
       </w:r>
     </w:p>
     <w:p>
@@ -7235,6 +7269,7 @@
           <w:sz w:val="24"/>
           <w:szCs w:val="24"/>
         </w:rPr>
+        <w:lastRenderedPageBreak/>
         <w:t xml:space="preserve">Виртуальный метод </w:t>
       </w:r>
       <w:proofErr w:type="spellStart"/>
@@ -7287,7 +7322,6 @@
           <w:sz w:val="24"/>
           <w:szCs w:val="24"/>
         </w:rPr>
-        <w:lastRenderedPageBreak/>
         <w:t>specialLexem</w:t>
       </w:r>
       <w:proofErr w:type="spellEnd"/>
@@ -8421,6 +8455,7 @@
           <w:sz w:val="24"/>
           <w:szCs w:val="24"/>
         </w:rPr>
+        <w:lastRenderedPageBreak/>
         <w:t>isValidConstant</w:t>
       </w:r>
       <w:proofErr w:type="spellEnd"/>
@@ -8617,7 +8652,6 @@
           <w:sz w:val="24"/>
           <w:szCs w:val="24"/>
         </w:rPr>
-        <w:lastRenderedPageBreak/>
         <w:t xml:space="preserve">Объявлен и определен компаратор для хранения данных этого типа в контейнере </w:t>
       </w:r>
       <w:proofErr w:type="spellStart"/>
@@ -9911,6 +9945,7 @@
                 <w:sz w:val="24"/>
                 <w:szCs w:val="24"/>
               </w:rPr>
+              <w:lastRenderedPageBreak/>
               <w:t>elif</w:t>
             </w:r>
             <w:proofErr w:type="spellEnd"/>
@@ -10030,7 +10065,6 @@
                 <w:sz w:val="24"/>
                 <w:szCs w:val="24"/>
               </w:rPr>
-              <w:lastRenderedPageBreak/>
               <w:t>};</w:t>
             </w:r>
           </w:p>
@@ -10154,6 +10188,7 @@
                 <w:sz w:val="24"/>
                 <w:szCs w:val="24"/>
               </w:rPr>
+              <w:lastRenderedPageBreak/>
               <w:t>elif</w:t>
             </w:r>
             <w:proofErr w:type="spellEnd"/>
@@ -10970,6 +11005,8 @@
         </w:rPr>
         <w:t xml:space="preserve"> принимает некоторую функцию, обрабатывает аргументы, добавляя их в таблицу переменных, присваивает в них входящие значения аргументов. Выполнение происходит следующим образом:</w:t>
       </w:r>
+      <w:bookmarkStart w:id="4" w:name="_GoBack"/>
+      <w:bookmarkEnd w:id="4"/>
     </w:p>
     <w:p>
       <w:pPr>
@@ -11000,7 +11037,25 @@
           <w:sz w:val="24"/>
           <w:szCs w:val="24"/>
         </w:rPr>
-        <w:t>Если попадается лексема – тип данных, то переменна, следующая после неё, добавляется в таблицу переменных.</w:t>
+        <w:t>Если попадается лексема – тип данных, то переменна</w:t>
+      </w:r>
+      <w:r>
+        <w:rPr>
+          <w:rFonts w:ascii="Times New Roman" w:eastAsia="Times New Roman" w:hAnsi="Times New Roman" w:cs="Times New Roman"/>
+          <w:color w:val="000000"/>
+          <w:sz w:val="24"/>
+          <w:szCs w:val="24"/>
+        </w:rPr>
+        <w:t>я</w:t>
+      </w:r>
+      <w:r>
+        <w:rPr>
+          <w:rFonts w:ascii="Times New Roman" w:eastAsia="Times New Roman" w:hAnsi="Times New Roman" w:cs="Times New Roman"/>
+          <w:color w:val="000000"/>
+          <w:sz w:val="24"/>
+          <w:szCs w:val="24"/>
+        </w:rPr>
+        <w:t>, следующая после неё, добавляется в таблицу переменных.</w:t>
       </w:r>
     </w:p>
     <w:p>
@@ -11363,6 +11418,7 @@
           <w:sz w:val="24"/>
           <w:szCs w:val="24"/>
         </w:rPr>
+        <w:lastRenderedPageBreak/>
         <mc:AlternateContent>
           <mc:Choice Requires="wpg">
             <w:drawing>
@@ -12029,7 +12085,6 @@
           <w:sz w:val="20"/>
           <w:szCs w:val="20"/>
         </w:rPr>
-        <w:lastRenderedPageBreak/>
         <w:t xml:space="preserve">Рис. 2. Схематичная диаграмма вызова двух основных классов программы </w:t>
       </w:r>
       <w:proofErr w:type="spellStart"/>
@@ -12375,6 +12430,7 @@
           <w:sz w:val="24"/>
           <w:szCs w:val="24"/>
         </w:rPr>
+        <w:lastRenderedPageBreak/>
         <w:t xml:space="preserve">Разбор слов по соответствующим лексемам, вставка операторов JMP. Первое число обозначает индекс лексемы, затем выводится информация о каждой лексеме методом </w:t>
       </w:r>
       <w:proofErr w:type="spellStart"/>
@@ -12419,7 +12475,6 @@
           <w:noProof/>
           <w:color w:val="000000"/>
         </w:rPr>
-        <w:lastRenderedPageBreak/>
         <w:drawing>
           <wp:inline distT="0" distB="0" distL="0" distR="0">
             <wp:extent cx="6372446" cy="6273186"/>
@@ -38151,7 +38206,7 @@
         <w:noProof/>
         <w:color w:val="000000"/>
       </w:rPr>
-      <w:t>7</w:t>
+      <w:t>21</w:t>
     </w:r>
     <w:r>
       <w:rPr>

</xml_diff>